<commit_message>
mengambil data dari google API dan di parse dari json ke java
</commit_message>
<xml_diff>
--- a/Documents/Logbook/logbook Fadhil Shofian.docx
+++ b/Documents/Logbook/logbook Fadhil Shofian.docx
@@ -318,15 +318,7 @@
                 <w:sz w:val="24"/>
                 <w:szCs w:val="24"/>
               </w:rPr>
-              <w:t xml:space="preserve">, </w:t>
-            </w:r>
-            <w:r>
-              <w:rPr>
-                <w:rFonts w:ascii="Times New Roman" w:hAnsi="Times New Roman" w:cs="Times New Roman"/>
-                <w:sz w:val="24"/>
-                <w:szCs w:val="24"/>
-              </w:rPr>
-              <w:t>2</w:t>
+              <w:t>, 2</w:t>
             </w:r>
             <w:r>
               <w:rPr>
@@ -694,15 +686,7 @@
                 <w:sz w:val="24"/>
                 <w:szCs w:val="24"/>
               </w:rPr>
-              <w:t>, 22</w:t>
-            </w:r>
-            <w:r>
-              <w:rPr>
-                <w:rFonts w:ascii="Times New Roman" w:hAnsi="Times New Roman" w:cs="Times New Roman"/>
-                <w:sz w:val="24"/>
-                <w:szCs w:val="24"/>
-              </w:rPr>
-              <w:t xml:space="preserve"> November 2017</w:t>
+              <w:t>, 22 November 2017</w:t>
             </w:r>
           </w:p>
           <w:p>
@@ -1130,7 +1114,1683 @@
                 <w:sz w:val="24"/>
                 <w:szCs w:val="24"/>
               </w:rPr>
-              <w:t xml:space="preserve"> dibuat</w:t>
+              <w:t xml:space="preserve"> </w:t>
+            </w:r>
+            <w:proofErr w:type="spellStart"/>
+            <w:r>
+              <w:rPr>
+                <w:rFonts w:ascii="Times New Roman" w:hAnsi="Times New Roman" w:cs="Times New Roman"/>
+                <w:sz w:val="24"/>
+                <w:szCs w:val="24"/>
+              </w:rPr>
+              <w:t>dibuat</w:t>
+            </w:r>
+            <w:proofErr w:type="spellEnd"/>
+            <w:r>
+              <w:rPr>
+                <w:rFonts w:ascii="Times New Roman" w:hAnsi="Times New Roman" w:cs="Times New Roman"/>
+                <w:sz w:val="24"/>
+                <w:szCs w:val="24"/>
+                <w:lang w:val="id-ID"/>
+              </w:rPr>
+              <w:t xml:space="preserve"> </w:t>
+            </w:r>
+          </w:p>
+        </w:tc>
+      </w:tr>
+      <w:tr>
+        <w:trPr>
+          <w:trHeight w:val="631"/>
+        </w:trPr>
+        <w:tc>
+          <w:tcPr>
+            <w:tcW w:w="2689" w:type="dxa"/>
+            <w:shd w:val="clear" w:color="auto" w:fill="auto"/>
+          </w:tcPr>
+          <w:p>
+            <w:pPr>
+              <w:rPr>
+                <w:rFonts w:ascii="Times New Roman" w:hAnsi="Times New Roman" w:cs="Times New Roman"/>
+                <w:sz w:val="24"/>
+                <w:szCs w:val="24"/>
+              </w:rPr>
+            </w:pPr>
+            <w:proofErr w:type="spellStart"/>
+            <w:r>
+              <w:rPr>
+                <w:rFonts w:ascii="Times New Roman" w:hAnsi="Times New Roman" w:cs="Times New Roman"/>
+                <w:sz w:val="24"/>
+                <w:szCs w:val="24"/>
+              </w:rPr>
+              <w:t>Komentar</w:t>
+            </w:r>
+            <w:proofErr w:type="spellEnd"/>
+            <w:r>
+              <w:rPr>
+                <w:rFonts w:ascii="Times New Roman" w:hAnsi="Times New Roman" w:cs="Times New Roman"/>
+                <w:sz w:val="24"/>
+                <w:szCs w:val="24"/>
+              </w:rPr>
+              <w:t xml:space="preserve"> </w:t>
+            </w:r>
+            <w:proofErr w:type="spellStart"/>
+            <w:r>
+              <w:rPr>
+                <w:rFonts w:ascii="Times New Roman" w:hAnsi="Times New Roman" w:cs="Times New Roman"/>
+                <w:sz w:val="24"/>
+                <w:szCs w:val="24"/>
+              </w:rPr>
+              <w:t>manajer</w:t>
+            </w:r>
+            <w:proofErr w:type="spellEnd"/>
+          </w:p>
+        </w:tc>
+        <w:tc>
+          <w:tcPr>
+            <w:tcW w:w="6661" w:type="dxa"/>
+            <w:shd w:val="clear" w:color="auto" w:fill="auto"/>
+          </w:tcPr>
+          <w:p>
+            <w:pPr>
+              <w:jc w:val="center"/>
+              <w:rPr>
+                <w:rFonts w:ascii="Times New Roman" w:hAnsi="Times New Roman" w:cs="Times New Roman"/>
+                <w:sz w:val="24"/>
+                <w:szCs w:val="24"/>
+              </w:rPr>
+            </w:pPr>
+          </w:p>
+          <w:p>
+            <w:pPr>
+              <w:jc w:val="center"/>
+              <w:rPr>
+                <w:rFonts w:ascii="Times New Roman" w:hAnsi="Times New Roman" w:cs="Times New Roman"/>
+                <w:sz w:val="24"/>
+                <w:szCs w:val="24"/>
+              </w:rPr>
+            </w:pPr>
+          </w:p>
+        </w:tc>
+      </w:tr>
+    </w:tbl>
+    <w:p/>
+    <w:p/>
+    <w:p/>
+    <w:p/>
+    <w:p/>
+    <w:p/>
+    <w:p/>
+    <w:p/>
+    <w:p/>
+    <w:p>
+      <w:pPr>
+        <w:spacing w:after="0" w:line="240" w:lineRule="auto"/>
+        <w:jc w:val="center"/>
+        <w:rPr>
+          <w:rFonts w:ascii="Times New Roman" w:hAnsi="Times New Roman" w:cs="Times New Roman"/>
+          <w:b/>
+          <w:sz w:val="36"/>
+        </w:rPr>
+      </w:pPr>
+      <w:r>
+        <w:rPr>
+          <w:rFonts w:ascii="Times New Roman" w:hAnsi="Times New Roman" w:cs="Times New Roman"/>
+          <w:b/>
+          <w:sz w:val="36"/>
+          <w:lang w:val="id-ID"/>
+        </w:rPr>
+        <w:t>LOGBOOK</w:t>
+      </w:r>
+      <w:r>
+        <w:rPr>
+          <w:rFonts w:ascii="Times New Roman" w:hAnsi="Times New Roman" w:cs="Times New Roman"/>
+          <w:b/>
+          <w:sz w:val="36"/>
+          <w:lang w:val="id-ID"/>
+        </w:rPr>
+        <w:t xml:space="preserve"> </w:t>
+      </w:r>
+      <w:r>
+        <w:rPr>
+          <w:rFonts w:ascii="Times New Roman" w:hAnsi="Times New Roman" w:cs="Times New Roman"/>
+          <w:b/>
+          <w:sz w:val="36"/>
+        </w:rPr>
+        <w:t>PROYEK 3</w:t>
+      </w:r>
+    </w:p>
+    <w:p>
+      <w:pPr>
+        <w:spacing w:after="0" w:line="240" w:lineRule="auto"/>
+        <w:rPr>
+          <w:rFonts w:ascii="Times New Roman" w:hAnsi="Times New Roman" w:cs="Times New Roman"/>
+          <w:sz w:val="24"/>
+          <w:lang w:val="id-ID"/>
+        </w:rPr>
+      </w:pPr>
+      <w:r>
+        <w:rPr>
+          <w:rFonts w:ascii="Times New Roman" w:hAnsi="Times New Roman" w:cs="Times New Roman"/>
+          <w:sz w:val="24"/>
+          <w:lang w:val="id-ID"/>
+        </w:rPr>
+        <w:t xml:space="preserve">NAMA </w:t>
+      </w:r>
+      <w:r>
+        <w:rPr>
+          <w:rFonts w:ascii="Times New Roman" w:hAnsi="Times New Roman" w:cs="Times New Roman"/>
+          <w:sz w:val="24"/>
+          <w:lang w:val="id-ID"/>
+        </w:rPr>
+        <w:tab/>
+        <w:t xml:space="preserve">: </w:t>
+      </w:r>
+      <w:r>
+        <w:rPr>
+          <w:rFonts w:ascii="Times New Roman" w:hAnsi="Times New Roman" w:cs="Times New Roman"/>
+          <w:sz w:val="24"/>
+          <w:lang w:val="id-ID"/>
+        </w:rPr>
+        <w:t>Fadhil Shofian</w:t>
+      </w:r>
+    </w:p>
+    <w:p>
+      <w:pPr>
+        <w:spacing w:after="0" w:line="240" w:lineRule="auto"/>
+        <w:rPr>
+          <w:rFonts w:ascii="Times New Roman" w:hAnsi="Times New Roman" w:cs="Times New Roman"/>
+          <w:sz w:val="24"/>
+          <w:lang w:val="id-ID"/>
+        </w:rPr>
+      </w:pPr>
+      <w:r>
+        <w:rPr>
+          <w:rFonts w:ascii="Times New Roman" w:hAnsi="Times New Roman" w:cs="Times New Roman"/>
+          <w:sz w:val="24"/>
+          <w:lang w:val="id-ID"/>
+        </w:rPr>
+        <w:t xml:space="preserve">NIM </w:t>
+      </w:r>
+      <w:r>
+        <w:rPr>
+          <w:rFonts w:ascii="Times New Roman" w:hAnsi="Times New Roman" w:cs="Times New Roman"/>
+          <w:sz w:val="24"/>
+          <w:lang w:val="id-ID"/>
+        </w:rPr>
+        <w:tab/>
+      </w:r>
+      <w:r>
+        <w:rPr>
+          <w:rFonts w:ascii="Times New Roman" w:hAnsi="Times New Roman" w:cs="Times New Roman"/>
+          <w:sz w:val="24"/>
+          <w:lang w:val="id-ID"/>
+        </w:rPr>
+        <w:tab/>
+        <w:t>: 161511042</w:t>
+      </w:r>
+    </w:p>
+    <w:p>
+      <w:pPr>
+        <w:spacing w:after="0" w:line="240" w:lineRule="auto"/>
+        <w:rPr>
+          <w:rFonts w:ascii="Times New Roman" w:hAnsi="Times New Roman" w:cs="Times New Roman"/>
+          <w:sz w:val="24"/>
+          <w:lang w:val="id-ID"/>
+        </w:rPr>
+      </w:pPr>
+    </w:p>
+    <w:tbl>
+      <w:tblPr>
+        <w:tblW w:w="0" w:type="auto"/>
+        <w:tblBorders>
+          <w:top w:val="single" w:sz="4" w:space="0" w:color="auto"/>
+          <w:left w:val="single" w:sz="4" w:space="0" w:color="auto"/>
+          <w:bottom w:val="single" w:sz="4" w:space="0" w:color="auto"/>
+          <w:right w:val="single" w:sz="4" w:space="0" w:color="auto"/>
+          <w:insideH w:val="single" w:sz="4" w:space="0" w:color="auto"/>
+          <w:insideV w:val="single" w:sz="4" w:space="0" w:color="auto"/>
+        </w:tblBorders>
+        <w:tblLook w:val="04A0" w:firstRow="1" w:lastRow="0" w:firstColumn="1" w:lastColumn="0" w:noHBand="0" w:noVBand="1"/>
+      </w:tblPr>
+      <w:tblGrid>
+        <w:gridCol w:w="4675"/>
+        <w:gridCol w:w="4675"/>
+      </w:tblGrid>
+      <w:tr>
+        <w:tc>
+          <w:tcPr>
+            <w:tcW w:w="4675" w:type="dxa"/>
+            <w:shd w:val="clear" w:color="auto" w:fill="auto"/>
+          </w:tcPr>
+          <w:p>
+            <w:pPr>
+              <w:rPr>
+                <w:rFonts w:ascii="Times New Roman" w:hAnsi="Times New Roman" w:cs="Times New Roman"/>
+                <w:sz w:val="24"/>
+                <w:szCs w:val="24"/>
+              </w:rPr>
+            </w:pPr>
+            <w:r>
+              <w:rPr>
+                <w:rFonts w:ascii="Times New Roman" w:hAnsi="Times New Roman" w:cs="Times New Roman"/>
+                <w:sz w:val="24"/>
+                <w:szCs w:val="24"/>
+              </w:rPr>
+              <w:t>JURUSAN: TEKNIK KOMPUTER &amp; INFORMATIKA</w:t>
+            </w:r>
+          </w:p>
+        </w:tc>
+        <w:tc>
+          <w:tcPr>
+            <w:tcW w:w="4675" w:type="dxa"/>
+            <w:shd w:val="clear" w:color="auto" w:fill="auto"/>
+          </w:tcPr>
+          <w:p>
+            <w:pPr>
+              <w:rPr>
+                <w:rFonts w:ascii="Times New Roman" w:hAnsi="Times New Roman" w:cs="Times New Roman"/>
+                <w:sz w:val="24"/>
+                <w:szCs w:val="24"/>
+              </w:rPr>
+            </w:pPr>
+            <w:r>
+              <w:rPr>
+                <w:rFonts w:ascii="Times New Roman" w:hAnsi="Times New Roman" w:cs="Times New Roman"/>
+                <w:sz w:val="24"/>
+                <w:szCs w:val="24"/>
+              </w:rPr>
+              <w:t>PROGRAM STUDI:</w:t>
+            </w:r>
+          </w:p>
+          <w:p>
+            <w:pPr>
+              <w:rPr>
+                <w:rFonts w:ascii="Times New Roman" w:hAnsi="Times New Roman" w:cs="Times New Roman"/>
+                <w:sz w:val="24"/>
+                <w:szCs w:val="24"/>
+              </w:rPr>
+            </w:pPr>
+            <w:r>
+              <w:rPr>
+                <w:rFonts w:ascii="Times New Roman" w:hAnsi="Times New Roman" w:cs="Times New Roman"/>
+                <w:sz w:val="24"/>
+                <w:szCs w:val="24"/>
+              </w:rPr>
+              <w:t>TEKNIK INFORMATIKA</w:t>
+            </w:r>
+          </w:p>
+        </w:tc>
+      </w:tr>
+    </w:tbl>
+    <w:p>
+      <w:pPr>
+        <w:rPr>
+          <w:rFonts w:ascii="Times New Roman" w:hAnsi="Times New Roman" w:cs="Times New Roman"/>
+          <w:sz w:val="24"/>
+          <w:szCs w:val="24"/>
+        </w:rPr>
+      </w:pPr>
+      <w:r>
+        <w:rPr>
+          <w:rFonts w:ascii="Times New Roman" w:hAnsi="Times New Roman" w:cs="Times New Roman"/>
+          <w:sz w:val="24"/>
+          <w:szCs w:val="24"/>
+        </w:rPr>
+        <w:tab/>
+      </w:r>
+    </w:p>
+    <w:tbl>
+      <w:tblPr>
+        <w:tblW w:w="0" w:type="auto"/>
+        <w:tblBorders>
+          <w:top w:val="single" w:sz="4" w:space="0" w:color="auto"/>
+          <w:left w:val="single" w:sz="4" w:space="0" w:color="auto"/>
+          <w:bottom w:val="single" w:sz="4" w:space="0" w:color="auto"/>
+          <w:right w:val="single" w:sz="4" w:space="0" w:color="auto"/>
+          <w:insideH w:val="single" w:sz="4" w:space="0" w:color="auto"/>
+          <w:insideV w:val="single" w:sz="4" w:space="0" w:color="auto"/>
+        </w:tblBorders>
+        <w:tblLook w:val="04A0" w:firstRow="1" w:lastRow="0" w:firstColumn="1" w:lastColumn="0" w:noHBand="0" w:noVBand="1"/>
+      </w:tblPr>
+      <w:tblGrid>
+        <w:gridCol w:w="2689"/>
+        <w:gridCol w:w="6661"/>
+      </w:tblGrid>
+      <w:tr>
+        <w:tc>
+          <w:tcPr>
+            <w:tcW w:w="2689" w:type="dxa"/>
+            <w:shd w:val="clear" w:color="auto" w:fill="auto"/>
+          </w:tcPr>
+          <w:p>
+            <w:pPr>
+              <w:rPr>
+                <w:rFonts w:ascii="Times New Roman" w:hAnsi="Times New Roman" w:cs="Times New Roman"/>
+                <w:sz w:val="24"/>
+                <w:szCs w:val="24"/>
+              </w:rPr>
+            </w:pPr>
+            <w:proofErr w:type="spellStart"/>
+            <w:r>
+              <w:rPr>
+                <w:rFonts w:ascii="Times New Roman" w:hAnsi="Times New Roman" w:cs="Times New Roman"/>
+                <w:sz w:val="24"/>
+                <w:szCs w:val="24"/>
+              </w:rPr>
+              <w:t>Hari</w:t>
+            </w:r>
+            <w:proofErr w:type="spellEnd"/>
+            <w:r>
+              <w:rPr>
+                <w:rFonts w:ascii="Times New Roman" w:hAnsi="Times New Roman" w:cs="Times New Roman"/>
+                <w:sz w:val="24"/>
+                <w:szCs w:val="24"/>
+              </w:rPr>
+              <w:t>/</w:t>
+            </w:r>
+            <w:proofErr w:type="spellStart"/>
+            <w:r>
+              <w:rPr>
+                <w:rFonts w:ascii="Times New Roman" w:hAnsi="Times New Roman" w:cs="Times New Roman"/>
+                <w:sz w:val="24"/>
+                <w:szCs w:val="24"/>
+              </w:rPr>
+              <w:t>Tanggal</w:t>
+            </w:r>
+            <w:proofErr w:type="spellEnd"/>
+            <w:r>
+              <w:rPr>
+                <w:rFonts w:ascii="Times New Roman" w:hAnsi="Times New Roman" w:cs="Times New Roman"/>
+                <w:sz w:val="24"/>
+                <w:szCs w:val="24"/>
+              </w:rPr>
+              <w:t>:</w:t>
+            </w:r>
+          </w:p>
+        </w:tc>
+        <w:tc>
+          <w:tcPr>
+            <w:tcW w:w="6661" w:type="dxa"/>
+            <w:shd w:val="clear" w:color="auto" w:fill="auto"/>
+          </w:tcPr>
+          <w:p>
+            <w:pPr>
+              <w:jc w:val="center"/>
+              <w:rPr>
+                <w:rFonts w:ascii="Times New Roman" w:hAnsi="Times New Roman" w:cs="Times New Roman"/>
+                <w:sz w:val="24"/>
+                <w:szCs w:val="24"/>
+                <w:lang w:val="id-ID"/>
+              </w:rPr>
+            </w:pPr>
+            <w:r>
+              <w:rPr>
+                <w:rFonts w:ascii="Times New Roman" w:hAnsi="Times New Roman" w:cs="Times New Roman"/>
+                <w:sz w:val="24"/>
+                <w:szCs w:val="24"/>
+                <w:lang w:val="id-ID"/>
+              </w:rPr>
+              <w:t>Senin</w:t>
+            </w:r>
+            <w:r>
+              <w:rPr>
+                <w:rFonts w:ascii="Times New Roman" w:hAnsi="Times New Roman" w:cs="Times New Roman"/>
+                <w:sz w:val="24"/>
+                <w:szCs w:val="24"/>
+              </w:rPr>
+              <w:t xml:space="preserve">, </w:t>
+            </w:r>
+            <w:r>
+              <w:rPr>
+                <w:rFonts w:ascii="Times New Roman" w:hAnsi="Times New Roman" w:cs="Times New Roman"/>
+                <w:sz w:val="24"/>
+                <w:szCs w:val="24"/>
+              </w:rPr>
+              <w:t xml:space="preserve">4 </w:t>
+            </w:r>
+            <w:proofErr w:type="spellStart"/>
+            <w:r>
+              <w:rPr>
+                <w:rFonts w:ascii="Times New Roman" w:hAnsi="Times New Roman" w:cs="Times New Roman"/>
+                <w:sz w:val="24"/>
+                <w:szCs w:val="24"/>
+              </w:rPr>
+              <w:t>Desember</w:t>
+            </w:r>
+            <w:proofErr w:type="spellEnd"/>
+            <w:r>
+              <w:rPr>
+                <w:rFonts w:ascii="Times New Roman" w:hAnsi="Times New Roman" w:cs="Times New Roman"/>
+                <w:sz w:val="24"/>
+                <w:szCs w:val="24"/>
+              </w:rPr>
+              <w:t xml:space="preserve"> 201</w:t>
+            </w:r>
+            <w:r>
+              <w:rPr>
+                <w:rFonts w:ascii="Times New Roman" w:hAnsi="Times New Roman" w:cs="Times New Roman"/>
+                <w:sz w:val="24"/>
+                <w:szCs w:val="24"/>
+                <w:lang w:val="id-ID"/>
+              </w:rPr>
+              <w:t>7</w:t>
+            </w:r>
+          </w:p>
+        </w:tc>
+      </w:tr>
+      <w:tr>
+        <w:tc>
+          <w:tcPr>
+            <w:tcW w:w="2689" w:type="dxa"/>
+            <w:vMerge w:val="restart"/>
+            <w:shd w:val="clear" w:color="auto" w:fill="auto"/>
+            <w:vAlign w:val="center"/>
+          </w:tcPr>
+          <w:p>
+            <w:pPr>
+              <w:rPr>
+                <w:rFonts w:ascii="Times New Roman" w:hAnsi="Times New Roman" w:cs="Times New Roman"/>
+                <w:sz w:val="24"/>
+                <w:szCs w:val="24"/>
+              </w:rPr>
+            </w:pPr>
+            <w:proofErr w:type="spellStart"/>
+            <w:r>
+              <w:rPr>
+                <w:rFonts w:ascii="Times New Roman" w:hAnsi="Times New Roman" w:cs="Times New Roman"/>
+                <w:sz w:val="24"/>
+                <w:szCs w:val="24"/>
+              </w:rPr>
+              <w:t>Proyek</w:t>
+            </w:r>
+            <w:proofErr w:type="spellEnd"/>
+          </w:p>
+        </w:tc>
+        <w:tc>
+          <w:tcPr>
+            <w:tcW w:w="6661" w:type="dxa"/>
+            <w:shd w:val="clear" w:color="auto" w:fill="auto"/>
+          </w:tcPr>
+          <w:p>
+            <w:pPr>
+              <w:jc w:val="center"/>
+              <w:rPr>
+                <w:rFonts w:ascii="Times New Roman" w:hAnsi="Times New Roman" w:cs="Times New Roman"/>
+                <w:sz w:val="24"/>
+                <w:szCs w:val="24"/>
+                <w:lang w:val="id-ID"/>
+              </w:rPr>
+            </w:pPr>
+            <w:r>
+              <w:rPr>
+                <w:rFonts w:ascii="Times New Roman" w:hAnsi="Times New Roman" w:cs="Times New Roman"/>
+                <w:sz w:val="24"/>
+                <w:szCs w:val="24"/>
+                <w:lang w:val="id-ID"/>
+              </w:rPr>
+              <w:t>Travellendar</w:t>
+            </w:r>
+          </w:p>
+        </w:tc>
+      </w:tr>
+      <w:tr>
+        <w:tc>
+          <w:tcPr>
+            <w:tcW w:w="2689" w:type="dxa"/>
+            <w:vMerge/>
+            <w:shd w:val="clear" w:color="auto" w:fill="auto"/>
+          </w:tcPr>
+          <w:p>
+            <w:pPr>
+              <w:rPr>
+                <w:rFonts w:ascii="Times New Roman" w:hAnsi="Times New Roman" w:cs="Times New Roman"/>
+                <w:sz w:val="24"/>
+                <w:szCs w:val="24"/>
+              </w:rPr>
+            </w:pPr>
+          </w:p>
+        </w:tc>
+        <w:tc>
+          <w:tcPr>
+            <w:tcW w:w="6661" w:type="dxa"/>
+            <w:shd w:val="clear" w:color="auto" w:fill="auto"/>
+          </w:tcPr>
+          <w:p>
+            <w:pPr>
+              <w:jc w:val="center"/>
+              <w:rPr>
+                <w:rFonts w:ascii="Times New Roman" w:hAnsi="Times New Roman" w:cs="Times New Roman"/>
+                <w:sz w:val="24"/>
+                <w:szCs w:val="24"/>
+              </w:rPr>
+            </w:pPr>
+            <w:r>
+              <w:rPr>
+                <w:rFonts w:ascii="Times New Roman" w:hAnsi="Times New Roman" w:cs="Times New Roman"/>
+                <w:sz w:val="24"/>
+                <w:szCs w:val="24"/>
+              </w:rPr>
+              <w:t xml:space="preserve">Technical Leader: </w:t>
+            </w:r>
+            <w:r>
+              <w:rPr>
+                <w:rFonts w:ascii="Times New Roman" w:hAnsi="Times New Roman" w:cs="Times New Roman"/>
+                <w:sz w:val="24"/>
+                <w:szCs w:val="24"/>
+              </w:rPr>
+              <w:t xml:space="preserve">M. </w:t>
+            </w:r>
+            <w:proofErr w:type="spellStart"/>
+            <w:r>
+              <w:rPr>
+                <w:rFonts w:ascii="Times New Roman" w:hAnsi="Times New Roman" w:cs="Times New Roman"/>
+                <w:sz w:val="24"/>
+                <w:szCs w:val="24"/>
+              </w:rPr>
+              <w:t>Ridwan</w:t>
+            </w:r>
+            <w:proofErr w:type="spellEnd"/>
+            <w:r>
+              <w:rPr>
+                <w:rFonts w:ascii="Times New Roman" w:hAnsi="Times New Roman" w:cs="Times New Roman"/>
+                <w:sz w:val="24"/>
+                <w:szCs w:val="24"/>
+              </w:rPr>
+              <w:t xml:space="preserve"> </w:t>
+            </w:r>
+            <w:proofErr w:type="spellStart"/>
+            <w:r>
+              <w:rPr>
+                <w:rFonts w:ascii="Times New Roman" w:hAnsi="Times New Roman" w:cs="Times New Roman"/>
+                <w:sz w:val="24"/>
+                <w:szCs w:val="24"/>
+              </w:rPr>
+              <w:t>Herlambang</w:t>
+            </w:r>
+            <w:proofErr w:type="spellEnd"/>
+          </w:p>
+        </w:tc>
+      </w:tr>
+      <w:tr>
+        <w:tc>
+          <w:tcPr>
+            <w:tcW w:w="2689" w:type="dxa"/>
+            <w:shd w:val="clear" w:color="auto" w:fill="auto"/>
+          </w:tcPr>
+          <w:p>
+            <w:pPr>
+              <w:rPr>
+                <w:rFonts w:ascii="Times New Roman" w:hAnsi="Times New Roman" w:cs="Times New Roman"/>
+                <w:sz w:val="24"/>
+                <w:szCs w:val="24"/>
+              </w:rPr>
+            </w:pPr>
+            <w:proofErr w:type="spellStart"/>
+            <w:r>
+              <w:rPr>
+                <w:rFonts w:ascii="Times New Roman" w:hAnsi="Times New Roman" w:cs="Times New Roman"/>
+                <w:sz w:val="24"/>
+                <w:szCs w:val="24"/>
+              </w:rPr>
+              <w:t>Tugas</w:t>
+            </w:r>
+            <w:proofErr w:type="spellEnd"/>
+          </w:p>
+        </w:tc>
+        <w:tc>
+          <w:tcPr>
+            <w:tcW w:w="6661" w:type="dxa"/>
+            <w:shd w:val="clear" w:color="auto" w:fill="auto"/>
+          </w:tcPr>
+          <w:p>
+            <w:pPr>
+              <w:pStyle w:val="ListParagraph"/>
+              <w:numPr>
+                <w:ilvl w:val="0"/>
+                <w:numId w:val="5"/>
+              </w:numPr>
+              <w:ind w:left="457"/>
+              <w:jc w:val="both"/>
+              <w:rPr>
+                <w:rFonts w:ascii="Times New Roman" w:hAnsi="Times New Roman" w:cs="Times New Roman"/>
+                <w:sz w:val="24"/>
+                <w:szCs w:val="24"/>
+              </w:rPr>
+            </w:pPr>
+            <w:proofErr w:type="spellStart"/>
+            <w:r>
+              <w:rPr>
+                <w:rFonts w:ascii="Times New Roman" w:hAnsi="Times New Roman" w:cs="Times New Roman"/>
+                <w:sz w:val="24"/>
+                <w:szCs w:val="24"/>
+              </w:rPr>
+              <w:t>Mereview</w:t>
+            </w:r>
+            <w:proofErr w:type="spellEnd"/>
+            <w:r>
+              <w:rPr>
+                <w:rFonts w:ascii="Times New Roman" w:hAnsi="Times New Roman" w:cs="Times New Roman"/>
+                <w:sz w:val="24"/>
+                <w:szCs w:val="24"/>
+              </w:rPr>
+              <w:t xml:space="preserve"> </w:t>
+            </w:r>
+            <w:proofErr w:type="spellStart"/>
+            <w:r>
+              <w:rPr>
+                <w:rFonts w:ascii="Times New Roman" w:hAnsi="Times New Roman" w:cs="Times New Roman"/>
+                <w:sz w:val="24"/>
+                <w:szCs w:val="24"/>
+              </w:rPr>
+              <w:t>hasil</w:t>
+            </w:r>
+            <w:proofErr w:type="spellEnd"/>
+            <w:r>
+              <w:rPr>
+                <w:rFonts w:ascii="Times New Roman" w:hAnsi="Times New Roman" w:cs="Times New Roman"/>
+                <w:sz w:val="24"/>
+                <w:szCs w:val="24"/>
+              </w:rPr>
+              <w:t xml:space="preserve"> </w:t>
+            </w:r>
+            <w:proofErr w:type="spellStart"/>
+            <w:r>
+              <w:rPr>
+                <w:rFonts w:ascii="Times New Roman" w:hAnsi="Times New Roman" w:cs="Times New Roman"/>
+                <w:sz w:val="24"/>
+                <w:szCs w:val="24"/>
+              </w:rPr>
+              <w:t>kerja</w:t>
+            </w:r>
+            <w:proofErr w:type="spellEnd"/>
+            <w:r>
+              <w:rPr>
+                <w:rFonts w:ascii="Times New Roman" w:hAnsi="Times New Roman" w:cs="Times New Roman"/>
+                <w:sz w:val="24"/>
+                <w:szCs w:val="24"/>
+              </w:rPr>
+              <w:t xml:space="preserve"> </w:t>
+            </w:r>
+            <w:proofErr w:type="spellStart"/>
+            <w:r>
+              <w:rPr>
+                <w:rFonts w:ascii="Times New Roman" w:hAnsi="Times New Roman" w:cs="Times New Roman"/>
+                <w:sz w:val="24"/>
+                <w:szCs w:val="24"/>
+              </w:rPr>
+              <w:t>pembuat</w:t>
+            </w:r>
+            <w:proofErr w:type="spellEnd"/>
+            <w:r>
+              <w:rPr>
+                <w:rFonts w:ascii="Times New Roman" w:hAnsi="Times New Roman" w:cs="Times New Roman"/>
+                <w:sz w:val="24"/>
+                <w:szCs w:val="24"/>
+              </w:rPr>
+              <w:t xml:space="preserve"> model</w:t>
+            </w:r>
+          </w:p>
+          <w:p>
+            <w:pPr>
+              <w:pStyle w:val="ListParagraph"/>
+              <w:numPr>
+                <w:ilvl w:val="0"/>
+                <w:numId w:val="5"/>
+              </w:numPr>
+              <w:ind w:left="457"/>
+              <w:jc w:val="both"/>
+              <w:rPr>
+                <w:rFonts w:ascii="Times New Roman" w:hAnsi="Times New Roman" w:cs="Times New Roman"/>
+                <w:sz w:val="24"/>
+                <w:szCs w:val="24"/>
+              </w:rPr>
+            </w:pPr>
+            <w:proofErr w:type="spellStart"/>
+            <w:r>
+              <w:rPr>
+                <w:rFonts w:ascii="Times New Roman" w:hAnsi="Times New Roman" w:cs="Times New Roman"/>
+                <w:color w:val="000000"/>
+                <w:sz w:val="24"/>
+                <w:szCs w:val="24"/>
+                <w:shd w:val="clear" w:color="auto" w:fill="FFFFFF"/>
+              </w:rPr>
+              <w:t>Mengambil</w:t>
+            </w:r>
+            <w:proofErr w:type="spellEnd"/>
+            <w:r>
+              <w:rPr>
+                <w:rFonts w:ascii="Times New Roman" w:hAnsi="Times New Roman" w:cs="Times New Roman"/>
+                <w:color w:val="000000"/>
+                <w:sz w:val="24"/>
+                <w:szCs w:val="24"/>
+                <w:shd w:val="clear" w:color="auto" w:fill="FFFFFF"/>
+              </w:rPr>
+              <w:t xml:space="preserve"> data </w:t>
+            </w:r>
+            <w:proofErr w:type="spellStart"/>
+            <w:r>
+              <w:rPr>
+                <w:rFonts w:ascii="Times New Roman" w:hAnsi="Times New Roman" w:cs="Times New Roman"/>
+                <w:color w:val="000000"/>
+                <w:sz w:val="24"/>
+                <w:szCs w:val="24"/>
+                <w:shd w:val="clear" w:color="auto" w:fill="FFFFFF"/>
+              </w:rPr>
+              <w:t>waktu</w:t>
+            </w:r>
+            <w:proofErr w:type="spellEnd"/>
+            <w:r>
+              <w:rPr>
+                <w:rFonts w:ascii="Times New Roman" w:hAnsi="Times New Roman" w:cs="Times New Roman"/>
+                <w:color w:val="000000"/>
+                <w:sz w:val="24"/>
+                <w:szCs w:val="24"/>
+                <w:shd w:val="clear" w:color="auto" w:fill="FFFFFF"/>
+              </w:rPr>
+              <w:t xml:space="preserve"> </w:t>
+            </w:r>
+            <w:proofErr w:type="spellStart"/>
+            <w:r>
+              <w:rPr>
+                <w:rFonts w:ascii="Times New Roman" w:hAnsi="Times New Roman" w:cs="Times New Roman"/>
+                <w:color w:val="000000"/>
+                <w:sz w:val="24"/>
+                <w:szCs w:val="24"/>
+                <w:shd w:val="clear" w:color="auto" w:fill="FFFFFF"/>
+              </w:rPr>
+              <w:t>tempuh</w:t>
+            </w:r>
+            <w:proofErr w:type="spellEnd"/>
+            <w:r>
+              <w:rPr>
+                <w:rFonts w:ascii="Times New Roman" w:hAnsi="Times New Roman" w:cs="Times New Roman"/>
+                <w:color w:val="000000"/>
+                <w:sz w:val="24"/>
+                <w:szCs w:val="24"/>
+                <w:shd w:val="clear" w:color="auto" w:fill="FFFFFF"/>
+              </w:rPr>
+              <w:t xml:space="preserve"> </w:t>
+            </w:r>
+            <w:proofErr w:type="spellStart"/>
+            <w:r>
+              <w:rPr>
+                <w:rFonts w:ascii="Times New Roman" w:hAnsi="Times New Roman" w:cs="Times New Roman"/>
+                <w:color w:val="000000"/>
+                <w:sz w:val="24"/>
+                <w:szCs w:val="24"/>
+                <w:shd w:val="clear" w:color="auto" w:fill="FFFFFF"/>
+              </w:rPr>
+              <w:t>dari</w:t>
+            </w:r>
+            <w:proofErr w:type="spellEnd"/>
+            <w:r>
+              <w:rPr>
+                <w:rFonts w:ascii="Times New Roman" w:hAnsi="Times New Roman" w:cs="Times New Roman"/>
+                <w:color w:val="000000"/>
+                <w:sz w:val="24"/>
+                <w:szCs w:val="24"/>
+                <w:shd w:val="clear" w:color="auto" w:fill="FFFFFF"/>
+              </w:rPr>
+              <w:t xml:space="preserve"> google API</w:t>
+            </w:r>
+          </w:p>
+        </w:tc>
+      </w:tr>
+      <w:tr>
+        <w:tc>
+          <w:tcPr>
+            <w:tcW w:w="2689" w:type="dxa"/>
+            <w:shd w:val="clear" w:color="auto" w:fill="auto"/>
+          </w:tcPr>
+          <w:p>
+            <w:pPr>
+              <w:rPr>
+                <w:rFonts w:ascii="Times New Roman" w:hAnsi="Times New Roman" w:cs="Times New Roman"/>
+                <w:sz w:val="24"/>
+                <w:szCs w:val="24"/>
+              </w:rPr>
+            </w:pPr>
+            <w:proofErr w:type="spellStart"/>
+            <w:r>
+              <w:rPr>
+                <w:rFonts w:ascii="Times New Roman" w:hAnsi="Times New Roman" w:cs="Times New Roman"/>
+                <w:sz w:val="24"/>
+                <w:szCs w:val="24"/>
+              </w:rPr>
+              <w:t>Waktu</w:t>
+            </w:r>
+            <w:proofErr w:type="spellEnd"/>
+            <w:r>
+              <w:rPr>
+                <w:rFonts w:ascii="Times New Roman" w:hAnsi="Times New Roman" w:cs="Times New Roman"/>
+                <w:sz w:val="24"/>
+                <w:szCs w:val="24"/>
+              </w:rPr>
+              <w:t xml:space="preserve"> </w:t>
+            </w:r>
+            <w:proofErr w:type="spellStart"/>
+            <w:r>
+              <w:rPr>
+                <w:rFonts w:ascii="Times New Roman" w:hAnsi="Times New Roman" w:cs="Times New Roman"/>
+                <w:sz w:val="24"/>
+                <w:szCs w:val="24"/>
+              </w:rPr>
+              <w:t>dan</w:t>
+            </w:r>
+            <w:proofErr w:type="spellEnd"/>
+            <w:r>
+              <w:rPr>
+                <w:rFonts w:ascii="Times New Roman" w:hAnsi="Times New Roman" w:cs="Times New Roman"/>
+                <w:sz w:val="24"/>
+                <w:szCs w:val="24"/>
+              </w:rPr>
+              <w:t xml:space="preserve"> </w:t>
+            </w:r>
+            <w:proofErr w:type="spellStart"/>
+            <w:r>
+              <w:rPr>
+                <w:rFonts w:ascii="Times New Roman" w:hAnsi="Times New Roman" w:cs="Times New Roman"/>
+                <w:sz w:val="24"/>
+                <w:szCs w:val="24"/>
+              </w:rPr>
+              <w:t>Kegiatan</w:t>
+            </w:r>
+            <w:proofErr w:type="spellEnd"/>
+            <w:r>
+              <w:rPr>
+                <w:rFonts w:ascii="Times New Roman" w:hAnsi="Times New Roman" w:cs="Times New Roman"/>
+                <w:sz w:val="24"/>
+                <w:szCs w:val="24"/>
+              </w:rPr>
+              <w:t xml:space="preserve"> </w:t>
+            </w:r>
+            <w:proofErr w:type="spellStart"/>
+            <w:r>
+              <w:rPr>
+                <w:rFonts w:ascii="Times New Roman" w:hAnsi="Times New Roman" w:cs="Times New Roman"/>
+                <w:sz w:val="24"/>
+                <w:szCs w:val="24"/>
+              </w:rPr>
+              <w:t>Harian</w:t>
+            </w:r>
+            <w:proofErr w:type="spellEnd"/>
+          </w:p>
+        </w:tc>
+        <w:tc>
+          <w:tcPr>
+            <w:tcW w:w="6661" w:type="dxa"/>
+            <w:shd w:val="clear" w:color="auto" w:fill="auto"/>
+          </w:tcPr>
+          <w:p>
+            <w:pPr>
+              <w:jc w:val="center"/>
+              <w:rPr>
+                <w:rFonts w:ascii="Times New Roman" w:hAnsi="Times New Roman" w:cs="Times New Roman"/>
+                <w:sz w:val="24"/>
+                <w:szCs w:val="24"/>
+              </w:rPr>
+            </w:pPr>
+            <w:r>
+              <w:rPr>
+                <w:rFonts w:ascii="Times New Roman" w:hAnsi="Times New Roman" w:cs="Times New Roman"/>
+                <w:sz w:val="24"/>
+                <w:szCs w:val="24"/>
+                <w:lang w:val="id-ID"/>
+              </w:rPr>
+              <w:t>Senin</w:t>
+            </w:r>
+            <w:r>
+              <w:rPr>
+                <w:rFonts w:ascii="Times New Roman" w:hAnsi="Times New Roman" w:cs="Times New Roman"/>
+                <w:sz w:val="24"/>
+                <w:szCs w:val="24"/>
+              </w:rPr>
+              <w:t xml:space="preserve">, 4 </w:t>
+            </w:r>
+            <w:proofErr w:type="spellStart"/>
+            <w:r>
+              <w:rPr>
+                <w:rFonts w:ascii="Times New Roman" w:hAnsi="Times New Roman" w:cs="Times New Roman"/>
+                <w:sz w:val="24"/>
+                <w:szCs w:val="24"/>
+              </w:rPr>
+              <w:t>Desember</w:t>
+            </w:r>
+            <w:proofErr w:type="spellEnd"/>
+            <w:r>
+              <w:rPr>
+                <w:rFonts w:ascii="Times New Roman" w:hAnsi="Times New Roman" w:cs="Times New Roman"/>
+                <w:sz w:val="24"/>
+                <w:szCs w:val="24"/>
+              </w:rPr>
+              <w:t xml:space="preserve"> 201</w:t>
+            </w:r>
+            <w:r>
+              <w:rPr>
+                <w:rFonts w:ascii="Times New Roman" w:hAnsi="Times New Roman" w:cs="Times New Roman"/>
+                <w:sz w:val="24"/>
+                <w:szCs w:val="24"/>
+                <w:lang w:val="id-ID"/>
+              </w:rPr>
+              <w:t>7</w:t>
+            </w:r>
+          </w:p>
+          <w:p>
+            <w:pPr>
+              <w:jc w:val="center"/>
+              <w:rPr>
+                <w:rFonts w:ascii="Times New Roman" w:hAnsi="Times New Roman" w:cs="Times New Roman"/>
+                <w:sz w:val="24"/>
+                <w:szCs w:val="24"/>
+              </w:rPr>
+            </w:pPr>
+            <w:r>
+              <w:rPr>
+                <w:rFonts w:ascii="Times New Roman" w:hAnsi="Times New Roman" w:cs="Times New Roman"/>
+                <w:sz w:val="24"/>
+                <w:szCs w:val="24"/>
+              </w:rPr>
+              <w:t>1</w:t>
+            </w:r>
+            <w:r>
+              <w:rPr>
+                <w:rFonts w:ascii="Times New Roman" w:hAnsi="Times New Roman" w:cs="Times New Roman"/>
+                <w:sz w:val="24"/>
+                <w:szCs w:val="24"/>
+                <w:lang w:val="id-ID"/>
+              </w:rPr>
+              <w:t>8</w:t>
+            </w:r>
+            <w:r>
+              <w:rPr>
+                <w:rFonts w:ascii="Times New Roman" w:hAnsi="Times New Roman" w:cs="Times New Roman"/>
+                <w:sz w:val="24"/>
+                <w:szCs w:val="24"/>
+              </w:rPr>
+              <w:t>.00-</w:t>
+            </w:r>
+            <w:r>
+              <w:rPr>
+                <w:rFonts w:ascii="Times New Roman" w:hAnsi="Times New Roman" w:cs="Times New Roman"/>
+                <w:sz w:val="24"/>
+                <w:szCs w:val="24"/>
+              </w:rPr>
+              <w:t>23</w:t>
+            </w:r>
+            <w:r>
+              <w:rPr>
+                <w:rFonts w:ascii="Times New Roman" w:hAnsi="Times New Roman" w:cs="Times New Roman"/>
+                <w:sz w:val="24"/>
+                <w:szCs w:val="24"/>
+              </w:rPr>
+              <w:t>.</w:t>
+            </w:r>
+            <w:r>
+              <w:rPr>
+                <w:rFonts w:ascii="Times New Roman" w:hAnsi="Times New Roman" w:cs="Times New Roman"/>
+                <w:sz w:val="24"/>
+                <w:szCs w:val="24"/>
+              </w:rPr>
+              <w:t>2</w:t>
+            </w:r>
+            <w:r>
+              <w:rPr>
+                <w:rFonts w:ascii="Times New Roman" w:hAnsi="Times New Roman" w:cs="Times New Roman"/>
+                <w:sz w:val="24"/>
+                <w:szCs w:val="24"/>
+              </w:rPr>
+              <w:t>0</w:t>
+            </w:r>
+            <w:r>
+              <w:rPr>
+                <w:rFonts w:ascii="Times New Roman" w:hAnsi="Times New Roman" w:cs="Times New Roman"/>
+                <w:sz w:val="24"/>
+                <w:szCs w:val="24"/>
+              </w:rPr>
+              <w:t xml:space="preserve"> WIB</w:t>
+            </w:r>
+          </w:p>
+        </w:tc>
+      </w:tr>
+      <w:tr>
+        <w:tc>
+          <w:tcPr>
+            <w:tcW w:w="2689" w:type="dxa"/>
+            <w:shd w:val="clear" w:color="auto" w:fill="auto"/>
+          </w:tcPr>
+          <w:p>
+            <w:pPr>
+              <w:rPr>
+                <w:rFonts w:ascii="Times New Roman" w:hAnsi="Times New Roman" w:cs="Times New Roman"/>
+                <w:sz w:val="24"/>
+                <w:szCs w:val="24"/>
+              </w:rPr>
+            </w:pPr>
+            <w:r>
+              <w:rPr>
+                <w:rFonts w:ascii="Times New Roman" w:hAnsi="Times New Roman" w:cs="Times New Roman"/>
+                <w:sz w:val="24"/>
+                <w:szCs w:val="24"/>
+              </w:rPr>
+              <w:t xml:space="preserve">Tools yang </w:t>
+            </w:r>
+            <w:proofErr w:type="spellStart"/>
+            <w:r>
+              <w:rPr>
+                <w:rFonts w:ascii="Times New Roman" w:hAnsi="Times New Roman" w:cs="Times New Roman"/>
+                <w:sz w:val="24"/>
+                <w:szCs w:val="24"/>
+              </w:rPr>
+              <w:t>digunakan</w:t>
+            </w:r>
+            <w:proofErr w:type="spellEnd"/>
+          </w:p>
+        </w:tc>
+        <w:tc>
+          <w:tcPr>
+            <w:tcW w:w="6661" w:type="dxa"/>
+            <w:shd w:val="clear" w:color="auto" w:fill="auto"/>
+          </w:tcPr>
+          <w:p>
+            <w:pPr>
+              <w:jc w:val="center"/>
+              <w:rPr>
+                <w:rFonts w:ascii="Times New Roman" w:hAnsi="Times New Roman" w:cs="Times New Roman"/>
+                <w:sz w:val="24"/>
+                <w:szCs w:val="24"/>
+                <w:lang w:val="id-ID"/>
+              </w:rPr>
+            </w:pPr>
+            <w:proofErr w:type="spellStart"/>
+            <w:r>
+              <w:rPr>
+                <w:rFonts w:ascii="Times New Roman" w:hAnsi="Times New Roman" w:cs="Times New Roman"/>
+                <w:sz w:val="24"/>
+                <w:szCs w:val="24"/>
+              </w:rPr>
+              <w:t>Netbeans</w:t>
+            </w:r>
+            <w:proofErr w:type="spellEnd"/>
+            <w:r>
+              <w:rPr>
+                <w:rFonts w:ascii="Times New Roman" w:hAnsi="Times New Roman" w:cs="Times New Roman"/>
+                <w:sz w:val="24"/>
+                <w:szCs w:val="24"/>
+              </w:rPr>
+              <w:t xml:space="preserve">, </w:t>
+            </w:r>
+            <w:proofErr w:type="spellStart"/>
+            <w:r>
+              <w:rPr>
+                <w:rFonts w:ascii="Times New Roman" w:hAnsi="Times New Roman" w:cs="Times New Roman"/>
+                <w:sz w:val="24"/>
+                <w:szCs w:val="24"/>
+              </w:rPr>
+              <w:t>xampp</w:t>
+            </w:r>
+            <w:proofErr w:type="spellEnd"/>
+            <w:r>
+              <w:rPr>
+                <w:rFonts w:ascii="Times New Roman" w:hAnsi="Times New Roman" w:cs="Times New Roman"/>
+                <w:sz w:val="24"/>
+                <w:szCs w:val="24"/>
+              </w:rPr>
+              <w:t xml:space="preserve">, </w:t>
+            </w:r>
+            <w:proofErr w:type="spellStart"/>
+            <w:r>
+              <w:rPr>
+                <w:rFonts w:ascii="Times New Roman" w:hAnsi="Times New Roman" w:cs="Times New Roman"/>
+                <w:sz w:val="24"/>
+                <w:szCs w:val="24"/>
+              </w:rPr>
+              <w:t>github</w:t>
+            </w:r>
+            <w:proofErr w:type="spellEnd"/>
+          </w:p>
+        </w:tc>
+      </w:tr>
+      <w:tr>
+        <w:tc>
+          <w:tcPr>
+            <w:tcW w:w="2689" w:type="dxa"/>
+            <w:shd w:val="clear" w:color="auto" w:fill="auto"/>
+          </w:tcPr>
+          <w:p>
+            <w:pPr>
+              <w:rPr>
+                <w:rFonts w:ascii="Times New Roman" w:hAnsi="Times New Roman" w:cs="Times New Roman"/>
+                <w:sz w:val="24"/>
+                <w:szCs w:val="24"/>
+              </w:rPr>
+            </w:pPr>
+            <w:proofErr w:type="spellStart"/>
+            <w:r>
+              <w:rPr>
+                <w:rFonts w:ascii="Times New Roman" w:hAnsi="Times New Roman" w:cs="Times New Roman"/>
+                <w:sz w:val="24"/>
+                <w:szCs w:val="24"/>
+              </w:rPr>
+              <w:t>Hasil</w:t>
+            </w:r>
+            <w:proofErr w:type="spellEnd"/>
+            <w:r>
+              <w:rPr>
+                <w:rFonts w:ascii="Times New Roman" w:hAnsi="Times New Roman" w:cs="Times New Roman"/>
+                <w:sz w:val="24"/>
+                <w:szCs w:val="24"/>
+              </w:rPr>
+              <w:t xml:space="preserve"> </w:t>
+            </w:r>
+            <w:proofErr w:type="spellStart"/>
+            <w:r>
+              <w:rPr>
+                <w:rFonts w:ascii="Times New Roman" w:hAnsi="Times New Roman" w:cs="Times New Roman"/>
+                <w:sz w:val="24"/>
+                <w:szCs w:val="24"/>
+              </w:rPr>
+              <w:t>Kerja</w:t>
+            </w:r>
+            <w:proofErr w:type="spellEnd"/>
+          </w:p>
+        </w:tc>
+        <w:tc>
+          <w:tcPr>
+            <w:tcW w:w="6661" w:type="dxa"/>
+            <w:shd w:val="clear" w:color="auto" w:fill="auto"/>
+          </w:tcPr>
+          <w:p>
+            <w:pPr>
+              <w:pStyle w:val="ListParagraph"/>
+              <w:numPr>
+                <w:ilvl w:val="0"/>
+                <w:numId w:val="5"/>
+              </w:numPr>
+              <w:rPr>
+                <w:rFonts w:ascii="Times New Roman" w:hAnsi="Times New Roman" w:cs="Times New Roman"/>
+                <w:sz w:val="24"/>
+                <w:szCs w:val="24"/>
+                <w:lang w:val="id-ID"/>
+              </w:rPr>
+            </w:pPr>
+            <w:proofErr w:type="spellStart"/>
+            <w:r>
+              <w:rPr>
+                <w:rFonts w:ascii="Times New Roman" w:hAnsi="Times New Roman" w:cs="Times New Roman"/>
+                <w:sz w:val="24"/>
+                <w:szCs w:val="24"/>
+              </w:rPr>
+              <w:t>Hasil</w:t>
+            </w:r>
+            <w:proofErr w:type="spellEnd"/>
+            <w:r>
+              <w:rPr>
+                <w:rFonts w:ascii="Times New Roman" w:hAnsi="Times New Roman" w:cs="Times New Roman"/>
+                <w:sz w:val="24"/>
+                <w:szCs w:val="24"/>
+              </w:rPr>
+              <w:t xml:space="preserve"> review </w:t>
+            </w:r>
+            <w:proofErr w:type="spellStart"/>
+            <w:r>
+              <w:rPr>
+                <w:rFonts w:ascii="Times New Roman" w:hAnsi="Times New Roman" w:cs="Times New Roman"/>
+                <w:sz w:val="24"/>
+                <w:szCs w:val="24"/>
+              </w:rPr>
+              <w:t>sudah</w:t>
+            </w:r>
+            <w:proofErr w:type="spellEnd"/>
+            <w:r>
+              <w:rPr>
+                <w:rFonts w:ascii="Times New Roman" w:hAnsi="Times New Roman" w:cs="Times New Roman"/>
+                <w:sz w:val="24"/>
+                <w:szCs w:val="24"/>
+              </w:rPr>
+              <w:t xml:space="preserve"> </w:t>
+            </w:r>
+            <w:proofErr w:type="spellStart"/>
+            <w:r>
+              <w:rPr>
+                <w:rFonts w:ascii="Times New Roman" w:hAnsi="Times New Roman" w:cs="Times New Roman"/>
+                <w:sz w:val="24"/>
+                <w:szCs w:val="24"/>
+              </w:rPr>
+              <w:t>dibuat</w:t>
+            </w:r>
+            <w:proofErr w:type="spellEnd"/>
+            <w:r>
+              <w:rPr>
+                <w:rFonts w:ascii="Times New Roman" w:hAnsi="Times New Roman" w:cs="Times New Roman"/>
+                <w:sz w:val="24"/>
+                <w:szCs w:val="24"/>
+              </w:rPr>
+              <w:t xml:space="preserve"> di </w:t>
+            </w:r>
+            <w:proofErr w:type="spellStart"/>
+            <w:r>
+              <w:rPr>
+                <w:rFonts w:ascii="Times New Roman" w:hAnsi="Times New Roman" w:cs="Times New Roman"/>
+                <w:sz w:val="24"/>
+                <w:szCs w:val="24"/>
+              </w:rPr>
+              <w:t>git</w:t>
+            </w:r>
+            <w:proofErr w:type="spellEnd"/>
+          </w:p>
+          <w:p>
+            <w:pPr>
+              <w:pStyle w:val="ListParagraph"/>
+              <w:numPr>
+                <w:ilvl w:val="0"/>
+                <w:numId w:val="5"/>
+              </w:numPr>
+              <w:rPr>
+                <w:rFonts w:ascii="Times New Roman" w:hAnsi="Times New Roman" w:cs="Times New Roman"/>
+                <w:sz w:val="24"/>
+                <w:szCs w:val="24"/>
+                <w:lang w:val="id-ID"/>
+              </w:rPr>
+            </w:pPr>
+            <w:r>
+              <w:rPr>
+                <w:rFonts w:ascii="Times New Roman" w:hAnsi="Times New Roman" w:cs="Times New Roman"/>
+                <w:sz w:val="24"/>
+                <w:szCs w:val="24"/>
+              </w:rPr>
+              <w:t xml:space="preserve">Data </w:t>
+            </w:r>
+            <w:proofErr w:type="spellStart"/>
+            <w:r>
+              <w:rPr>
+                <w:rFonts w:ascii="Times New Roman" w:hAnsi="Times New Roman" w:cs="Times New Roman"/>
+                <w:sz w:val="24"/>
+                <w:szCs w:val="24"/>
+              </w:rPr>
+              <w:t>dari</w:t>
+            </w:r>
+            <w:proofErr w:type="spellEnd"/>
+            <w:r>
+              <w:rPr>
+                <w:rFonts w:ascii="Times New Roman" w:hAnsi="Times New Roman" w:cs="Times New Roman"/>
+                <w:sz w:val="24"/>
+                <w:szCs w:val="24"/>
+              </w:rPr>
+              <w:t xml:space="preserve"> google API </w:t>
+            </w:r>
+            <w:proofErr w:type="spellStart"/>
+            <w:r>
+              <w:rPr>
+                <w:rFonts w:ascii="Times New Roman" w:hAnsi="Times New Roman" w:cs="Times New Roman"/>
+                <w:sz w:val="24"/>
+                <w:szCs w:val="24"/>
+              </w:rPr>
+              <w:t>sudah</w:t>
+            </w:r>
+            <w:proofErr w:type="spellEnd"/>
+            <w:r>
+              <w:rPr>
+                <w:rFonts w:ascii="Times New Roman" w:hAnsi="Times New Roman" w:cs="Times New Roman"/>
+                <w:sz w:val="24"/>
+                <w:szCs w:val="24"/>
+              </w:rPr>
+              <w:t xml:space="preserve"> </w:t>
+            </w:r>
+            <w:proofErr w:type="spellStart"/>
+            <w:r>
+              <w:rPr>
+                <w:rFonts w:ascii="Times New Roman" w:hAnsi="Times New Roman" w:cs="Times New Roman"/>
+                <w:sz w:val="24"/>
+                <w:szCs w:val="24"/>
+              </w:rPr>
+              <w:t>berhasil</w:t>
+            </w:r>
+            <w:proofErr w:type="spellEnd"/>
+            <w:r>
+              <w:rPr>
+                <w:rFonts w:ascii="Times New Roman" w:hAnsi="Times New Roman" w:cs="Times New Roman"/>
+                <w:sz w:val="24"/>
+                <w:szCs w:val="24"/>
+              </w:rPr>
+              <w:t xml:space="preserve"> </w:t>
+            </w:r>
+            <w:proofErr w:type="spellStart"/>
+            <w:r>
+              <w:rPr>
+                <w:rFonts w:ascii="Times New Roman" w:hAnsi="Times New Roman" w:cs="Times New Roman"/>
+                <w:sz w:val="24"/>
+                <w:szCs w:val="24"/>
+              </w:rPr>
+              <w:t>diambil</w:t>
+            </w:r>
+            <w:proofErr w:type="spellEnd"/>
+            <w:r>
+              <w:rPr>
+                <w:rFonts w:ascii="Times New Roman" w:hAnsi="Times New Roman" w:cs="Times New Roman"/>
+                <w:sz w:val="24"/>
+                <w:szCs w:val="24"/>
+              </w:rPr>
+              <w:t xml:space="preserve"> </w:t>
+            </w:r>
+            <w:proofErr w:type="spellStart"/>
+            <w:r>
+              <w:rPr>
+                <w:rFonts w:ascii="Times New Roman" w:hAnsi="Times New Roman" w:cs="Times New Roman"/>
+                <w:sz w:val="24"/>
+                <w:szCs w:val="24"/>
+              </w:rPr>
+              <w:t>dan</w:t>
+            </w:r>
+            <w:proofErr w:type="spellEnd"/>
+            <w:r>
+              <w:rPr>
+                <w:rFonts w:ascii="Times New Roman" w:hAnsi="Times New Roman" w:cs="Times New Roman"/>
+                <w:sz w:val="24"/>
+                <w:szCs w:val="24"/>
+              </w:rPr>
+              <w:t xml:space="preserve"> </w:t>
+            </w:r>
+            <w:proofErr w:type="spellStart"/>
+            <w:r>
+              <w:rPr>
+                <w:rFonts w:ascii="Times New Roman" w:hAnsi="Times New Roman" w:cs="Times New Roman"/>
+                <w:sz w:val="24"/>
+                <w:szCs w:val="24"/>
+              </w:rPr>
+              <w:t>siap</w:t>
+            </w:r>
+            <w:proofErr w:type="spellEnd"/>
+            <w:r>
+              <w:rPr>
+                <w:rFonts w:ascii="Times New Roman" w:hAnsi="Times New Roman" w:cs="Times New Roman"/>
+                <w:sz w:val="24"/>
+                <w:szCs w:val="24"/>
+              </w:rPr>
+              <w:t xml:space="preserve"> </w:t>
+            </w:r>
+            <w:proofErr w:type="spellStart"/>
+            <w:r>
+              <w:rPr>
+                <w:rFonts w:ascii="Times New Roman" w:hAnsi="Times New Roman" w:cs="Times New Roman"/>
+                <w:sz w:val="24"/>
+                <w:szCs w:val="24"/>
+              </w:rPr>
+              <w:t>untuk</w:t>
+            </w:r>
+            <w:proofErr w:type="spellEnd"/>
+            <w:r>
+              <w:rPr>
+                <w:rFonts w:ascii="Times New Roman" w:hAnsi="Times New Roman" w:cs="Times New Roman"/>
+                <w:sz w:val="24"/>
+                <w:szCs w:val="24"/>
+              </w:rPr>
+              <w:t xml:space="preserve"> di review</w:t>
+            </w:r>
+          </w:p>
+        </w:tc>
+      </w:tr>
+      <w:tr>
+        <w:tc>
+          <w:tcPr>
+            <w:tcW w:w="2689" w:type="dxa"/>
+            <w:shd w:val="clear" w:color="auto" w:fill="auto"/>
+          </w:tcPr>
+          <w:p>
+            <w:pPr>
+              <w:spacing w:after="0"/>
+              <w:rPr>
+                <w:rFonts w:ascii="Times New Roman" w:hAnsi="Times New Roman" w:cs="Times New Roman"/>
+                <w:sz w:val="24"/>
+                <w:szCs w:val="24"/>
+              </w:rPr>
+            </w:pPr>
+            <w:proofErr w:type="spellStart"/>
+            <w:r>
+              <w:rPr>
+                <w:rFonts w:ascii="Times New Roman" w:hAnsi="Times New Roman" w:cs="Times New Roman"/>
+                <w:sz w:val="24"/>
+                <w:szCs w:val="24"/>
+              </w:rPr>
+              <w:t>Keterangan</w:t>
+            </w:r>
+            <w:proofErr w:type="spellEnd"/>
+          </w:p>
+        </w:tc>
+        <w:tc>
+          <w:tcPr>
+            <w:tcW w:w="6661" w:type="dxa"/>
+            <w:shd w:val="clear" w:color="auto" w:fill="auto"/>
+          </w:tcPr>
+          <w:p>
+            <w:pPr>
+              <w:spacing w:after="0" w:line="240" w:lineRule="auto"/>
+              <w:rPr>
+                <w:rFonts w:ascii="Times New Roman" w:hAnsi="Times New Roman" w:cs="Times New Roman"/>
+                <w:sz w:val="24"/>
+                <w:szCs w:val="24"/>
+                <w:lang w:val="id-ID"/>
+              </w:rPr>
+            </w:pPr>
+            <w:r>
+              <w:rPr>
+                <w:rFonts w:ascii="Times New Roman" w:hAnsi="Times New Roman" w:cs="Times New Roman"/>
+                <w:sz w:val="24"/>
+                <w:szCs w:val="24"/>
+                <w:lang w:val="id-ID"/>
+              </w:rPr>
+              <w:t>Targetan :</w:t>
+            </w:r>
+          </w:p>
+          <w:p>
+            <w:pPr>
+              <w:pStyle w:val="ListParagraph"/>
+              <w:numPr>
+                <w:ilvl w:val="0"/>
+                <w:numId w:val="5"/>
+              </w:numPr>
+              <w:spacing w:after="0" w:line="240" w:lineRule="auto"/>
+              <w:rPr>
+                <w:rFonts w:ascii="Times New Roman" w:hAnsi="Times New Roman" w:cs="Times New Roman"/>
+                <w:sz w:val="24"/>
+                <w:szCs w:val="24"/>
+                <w:lang w:val="id-ID"/>
+              </w:rPr>
+            </w:pPr>
+            <w:proofErr w:type="spellStart"/>
+            <w:r>
+              <w:rPr>
+                <w:rFonts w:ascii="Times New Roman" w:hAnsi="Times New Roman" w:cs="Times New Roman"/>
+                <w:sz w:val="24"/>
+                <w:szCs w:val="24"/>
+              </w:rPr>
+              <w:t>Hasil</w:t>
+            </w:r>
+            <w:proofErr w:type="spellEnd"/>
+            <w:r>
+              <w:rPr>
+                <w:rFonts w:ascii="Times New Roman" w:hAnsi="Times New Roman" w:cs="Times New Roman"/>
+                <w:sz w:val="24"/>
+                <w:szCs w:val="24"/>
+              </w:rPr>
+              <w:t xml:space="preserve"> review </w:t>
+            </w:r>
+            <w:proofErr w:type="spellStart"/>
+            <w:r>
+              <w:rPr>
+                <w:rFonts w:ascii="Times New Roman" w:hAnsi="Times New Roman" w:cs="Times New Roman"/>
+                <w:sz w:val="24"/>
+                <w:szCs w:val="24"/>
+              </w:rPr>
+              <w:t>sudah</w:t>
+            </w:r>
+            <w:proofErr w:type="spellEnd"/>
+            <w:r>
+              <w:rPr>
+                <w:rFonts w:ascii="Times New Roman" w:hAnsi="Times New Roman" w:cs="Times New Roman"/>
+                <w:sz w:val="24"/>
+                <w:szCs w:val="24"/>
+              </w:rPr>
+              <w:t xml:space="preserve"> </w:t>
+            </w:r>
+            <w:proofErr w:type="spellStart"/>
+            <w:r>
+              <w:rPr>
+                <w:rFonts w:ascii="Times New Roman" w:hAnsi="Times New Roman" w:cs="Times New Roman"/>
+                <w:sz w:val="24"/>
+                <w:szCs w:val="24"/>
+              </w:rPr>
+              <w:t>diupdate</w:t>
+            </w:r>
+            <w:proofErr w:type="spellEnd"/>
+            <w:r>
+              <w:rPr>
+                <w:rFonts w:ascii="Times New Roman" w:hAnsi="Times New Roman" w:cs="Times New Roman"/>
+                <w:sz w:val="24"/>
+                <w:szCs w:val="24"/>
+              </w:rPr>
+              <w:t xml:space="preserve"> keg it agar yang </w:t>
+            </w:r>
+            <w:proofErr w:type="spellStart"/>
+            <w:r>
+              <w:rPr>
+                <w:rFonts w:ascii="Times New Roman" w:hAnsi="Times New Roman" w:cs="Times New Roman"/>
+                <w:sz w:val="24"/>
+                <w:szCs w:val="24"/>
+              </w:rPr>
+              <w:t>membuat</w:t>
+            </w:r>
+            <w:proofErr w:type="spellEnd"/>
+            <w:r>
+              <w:rPr>
+                <w:rFonts w:ascii="Times New Roman" w:hAnsi="Times New Roman" w:cs="Times New Roman"/>
+                <w:sz w:val="24"/>
+                <w:szCs w:val="24"/>
+              </w:rPr>
+              <w:t xml:space="preserve"> </w:t>
+            </w:r>
+            <w:proofErr w:type="spellStart"/>
+            <w:r>
+              <w:rPr>
+                <w:rFonts w:ascii="Times New Roman" w:hAnsi="Times New Roman" w:cs="Times New Roman"/>
+                <w:sz w:val="24"/>
+                <w:szCs w:val="24"/>
+              </w:rPr>
+              <w:t>bisa</w:t>
+            </w:r>
+            <w:proofErr w:type="spellEnd"/>
+            <w:r>
+              <w:rPr>
+                <w:rFonts w:ascii="Times New Roman" w:hAnsi="Times New Roman" w:cs="Times New Roman"/>
+                <w:sz w:val="24"/>
+                <w:szCs w:val="24"/>
+              </w:rPr>
+              <w:t xml:space="preserve"> </w:t>
+            </w:r>
+            <w:proofErr w:type="spellStart"/>
+            <w:r>
+              <w:rPr>
+                <w:rFonts w:ascii="Times New Roman" w:hAnsi="Times New Roman" w:cs="Times New Roman"/>
+                <w:sz w:val="24"/>
+                <w:szCs w:val="24"/>
+              </w:rPr>
+              <w:t>langsung</w:t>
+            </w:r>
+            <w:proofErr w:type="spellEnd"/>
+            <w:r>
+              <w:rPr>
+                <w:rFonts w:ascii="Times New Roman" w:hAnsi="Times New Roman" w:cs="Times New Roman"/>
+                <w:sz w:val="24"/>
+                <w:szCs w:val="24"/>
+              </w:rPr>
+              <w:t xml:space="preserve"> </w:t>
+            </w:r>
+            <w:proofErr w:type="spellStart"/>
+            <w:r>
+              <w:rPr>
+                <w:rFonts w:ascii="Times New Roman" w:hAnsi="Times New Roman" w:cs="Times New Roman"/>
+                <w:sz w:val="24"/>
+                <w:szCs w:val="24"/>
+              </w:rPr>
+              <w:t>memperbaiki</w:t>
+            </w:r>
+            <w:proofErr w:type="spellEnd"/>
+          </w:p>
+          <w:p>
+            <w:pPr>
+              <w:pStyle w:val="ListParagraph"/>
+              <w:numPr>
+                <w:ilvl w:val="0"/>
+                <w:numId w:val="5"/>
+              </w:numPr>
+              <w:spacing w:after="0" w:line="240" w:lineRule="auto"/>
+              <w:rPr>
+                <w:rFonts w:ascii="Times New Roman" w:hAnsi="Times New Roman" w:cs="Times New Roman"/>
+                <w:sz w:val="24"/>
+                <w:szCs w:val="24"/>
+                <w:lang w:val="id-ID"/>
+              </w:rPr>
+            </w:pPr>
+            <w:r>
+              <w:rPr>
+                <w:rFonts w:ascii="Times New Roman" w:hAnsi="Times New Roman" w:cs="Times New Roman"/>
+                <w:sz w:val="24"/>
+                <w:szCs w:val="24"/>
+              </w:rPr>
+              <w:t xml:space="preserve">Data </w:t>
+            </w:r>
+            <w:proofErr w:type="spellStart"/>
+            <w:r>
+              <w:rPr>
+                <w:rFonts w:ascii="Times New Roman" w:hAnsi="Times New Roman" w:cs="Times New Roman"/>
+                <w:sz w:val="24"/>
+                <w:szCs w:val="24"/>
+              </w:rPr>
+              <w:t>bisa</w:t>
+            </w:r>
+            <w:proofErr w:type="spellEnd"/>
+            <w:r>
+              <w:rPr>
+                <w:rFonts w:ascii="Times New Roman" w:hAnsi="Times New Roman" w:cs="Times New Roman"/>
+                <w:sz w:val="24"/>
+                <w:szCs w:val="24"/>
+              </w:rPr>
+              <w:t xml:space="preserve"> </w:t>
+            </w:r>
+            <w:proofErr w:type="spellStart"/>
+            <w:r>
+              <w:rPr>
+                <w:rFonts w:ascii="Times New Roman" w:hAnsi="Times New Roman" w:cs="Times New Roman"/>
+                <w:sz w:val="24"/>
+                <w:szCs w:val="24"/>
+              </w:rPr>
+              <w:t>diambil</w:t>
+            </w:r>
+            <w:proofErr w:type="spellEnd"/>
+            <w:r>
+              <w:rPr>
+                <w:rFonts w:ascii="Times New Roman" w:hAnsi="Times New Roman" w:cs="Times New Roman"/>
+                <w:sz w:val="24"/>
+                <w:szCs w:val="24"/>
+              </w:rPr>
+              <w:t xml:space="preserve"> </w:t>
+            </w:r>
+            <w:proofErr w:type="spellStart"/>
+            <w:r>
+              <w:rPr>
+                <w:rFonts w:ascii="Times New Roman" w:hAnsi="Times New Roman" w:cs="Times New Roman"/>
+                <w:sz w:val="24"/>
+                <w:szCs w:val="24"/>
+              </w:rPr>
+              <w:t>dari</w:t>
+            </w:r>
+            <w:proofErr w:type="spellEnd"/>
+            <w:r>
+              <w:rPr>
+                <w:rFonts w:ascii="Times New Roman" w:hAnsi="Times New Roman" w:cs="Times New Roman"/>
+                <w:sz w:val="24"/>
+                <w:szCs w:val="24"/>
+              </w:rPr>
+              <w:t xml:space="preserve"> google API</w:t>
             </w:r>
             <w:bookmarkStart w:id="0" w:name="_GoBack"/>
             <w:bookmarkEnd w:id="0"/>
@@ -2209,7 +3869,7 @@
   <w:style w:type="paragraph" w:default="1" w:styleId="Normal">
     <w:name w:val="Normal"/>
     <w:qFormat/>
-    <w:rsid w:val="00913E87"/>
+    <w:rsid w:val="00CE0482"/>
     <w:pPr>
       <w:spacing w:after="200" w:line="276" w:lineRule="auto"/>
     </w:pPr>

</xml_diff>